<commit_message>
Subida final de proyecto
</commit_message>
<xml_diff>
--- a/CPP1_Jimenez_Nek.docx
+++ b/CPP1_Jimenez_Nek.docx
@@ -1008,73 +1008,45 @@
           <w:sz w:val="24"/>
         </w:rPr>
       </w:pPr>
+      <w:r>
+        <w:rPr>
+          <w:rFonts w:ascii="Arial" w:hAnsi="Arial" w:cs="Arial"/>
+          <w:sz w:val="24"/>
+        </w:rPr>
+        <w:t xml:space="preserve">En el siguiente repositorio se encuentra el </w:t>
+      </w:r>
+      <w:r>
+        <w:rPr>
+          <w:rFonts w:ascii="Arial" w:hAnsi="Arial" w:cs="Arial"/>
+          <w:b/>
+          <w:bCs/>
+          <w:sz w:val="24"/>
+        </w:rPr>
+        <w:t>código completo del proyecto</w:t>
+      </w:r>
+      <w:r>
+        <w:rPr>
+          <w:rFonts w:ascii="Arial" w:hAnsi="Arial" w:cs="Arial"/>
+          <w:sz w:val="24"/>
+        </w:rPr>
+        <w:t>, junto con los archivos de resultados exportados y las visualizaciones generadas:</w:t>
+      </w:r>
     </w:p>
     <w:p>
       <w:pPr>
         <w:rPr>
           <w:rFonts w:ascii="Arial" w:hAnsi="Arial" w:cs="Arial"/>
-          <w:b/>
-          <w:bCs/>
-          <w:sz w:val="24"/>
-        </w:rPr>
-      </w:pPr>
-      <w:r>
-        <w:rPr>
-          <w:rFonts w:ascii="Arial" w:hAnsi="Arial" w:cs="Arial"/>
-          <w:b/>
-          <w:bCs/>
-          <w:sz w:val="24"/>
-        </w:rPr>
-        <w:t xml:space="preserve">Enlace al repositorio GitHub </w:t>
-      </w:r>
-    </w:p>
-    <w:p>
-      <w:pPr>
-        <w:rPr>
-          <w:rFonts w:ascii="Arial" w:hAnsi="Arial" w:cs="Arial"/>
-          <w:sz w:val="24"/>
-        </w:rPr>
-      </w:pPr>
-      <w:r>
-        <w:rPr>
-          <w:rFonts w:ascii="Arial" w:hAnsi="Arial" w:cs="Arial"/>
-          <w:sz w:val="24"/>
-        </w:rPr>
-        <w:t xml:space="preserve">En el siguiente repositorio se encuentra el </w:t>
-      </w:r>
-      <w:r>
-        <w:rPr>
-          <w:rFonts w:ascii="Arial" w:hAnsi="Arial" w:cs="Arial"/>
-          <w:b/>
-          <w:bCs/>
-          <w:sz w:val="24"/>
-        </w:rPr>
-        <w:t>código completo del proyecto</w:t>
-      </w:r>
-      <w:r>
-        <w:rPr>
-          <w:rFonts w:ascii="Arial" w:hAnsi="Arial" w:cs="Arial"/>
-          <w:sz w:val="24"/>
-        </w:rPr>
-        <w:t>, junto con los archivos de resultados exportados y las visualizaciones generadas:</w:t>
-      </w:r>
-    </w:p>
-    <w:p>
-      <w:pPr>
-        <w:ind w:firstLine="708"/>
-        <w:rPr>
-          <w:rFonts w:ascii="Arial" w:hAnsi="Arial" w:cs="Arial"/>
-          <w:sz w:val="24"/>
-        </w:rPr>
-      </w:pPr>
-      <w:r>
-        <w:rPr>
-          <w:rFonts w:ascii="Arial" w:hAnsi="Arial" w:cs="Arial"/>
-          <w:b/>
-          <w:bCs/>
-          <w:sz w:val="24"/>
-        </w:rPr>
-        <w:t>Repositorio GitHub:</w:t>
+          <w:sz w:val="24"/>
+        </w:rPr>
+      </w:pPr>
+      <w:r>
+        <w:rPr>
+          <w:rFonts w:ascii="Arial" w:hAnsi="Arial" w:cs="Arial"/>
+          <w:b/>
+          <w:bCs/>
+          <w:sz w:val="24"/>
+        </w:rPr>
+        <w:t>GitHub:</w:t>
       </w:r>
       <w:r>
         <w:rPr>
@@ -1083,6 +1055,16 @@
         </w:rPr>
         <w:t xml:space="preserve"> </w:t>
       </w:r>
+      <w:hyperlink r:id="rId14" w:history="1">
+        <w:r>
+          <w:rPr>
+            <w:rStyle w:val="Hipervnculo"/>
+            <w:rFonts w:ascii="Arial" w:hAnsi="Arial" w:cs="Arial"/>
+            <w:sz w:val="24"/>
+          </w:rPr>
+          <w:t>https://github.com/NekRyan/Machine-Learning-I-IDL3.git</w:t>
+        </w:r>
+      </w:hyperlink>
     </w:p>
     <w:p>
       <w:pPr>
@@ -1210,7 +1192,6 @@
           <w:bCs/>
           <w:sz w:val="24"/>
         </w:rPr>
-        <w:lastRenderedPageBreak/>
         <w:t>scikit-learn</w:t>
       </w:r>
       <w:proofErr w:type="spellEnd"/>
@@ -1257,6 +1238,7 @@
           <w:bCs/>
           <w:sz w:val="24"/>
         </w:rPr>
+        <w:lastRenderedPageBreak/>
         <w:t>matplotlib</w:t>
       </w:r>
       <w:proofErr w:type="spellEnd"/>
@@ -1811,7 +1793,6 @@
           <w:bCs/>
           <w:sz w:val="24"/>
         </w:rPr>
-        <w:lastRenderedPageBreak/>
         <w:t>61.3% de los encuestados reporta cambios de hábitos.</w:t>
       </w:r>
     </w:p>
@@ -1848,6 +1829,7 @@
           <w:rFonts w:ascii="Arial" w:hAnsi="Arial" w:cs="Arial"/>
           <w:sz w:val="24"/>
         </w:rPr>
+        <w:lastRenderedPageBreak/>
         <w:t>Esto indica que existe una prevalencia considerable de ciudadanos que ajustaron su comportamiento cotidiano frente al temor a la delincuencia, lo que refuerza la relevancia del análisis predictivo.</w:t>
       </w:r>
     </w:p>
@@ -2322,7 +2304,6 @@
           <w:rFonts w:ascii="Arial" w:hAnsi="Arial" w:cs="Arial"/>
           <w:sz w:val="24"/>
         </w:rPr>
-        <w:lastRenderedPageBreak/>
         <w:t>Estos algoritmos permiten establecer un punto de referencia para la comparación posterior con modelos optimizados.</w:t>
       </w:r>
     </w:p>
@@ -2357,6 +2338,7 @@
           <w:rFonts w:ascii="Arial" w:hAnsi="Arial" w:cs="Arial"/>
           <w:sz w:val="24"/>
         </w:rPr>
+        <w:lastRenderedPageBreak/>
         <w:t xml:space="preserve">La evaluación se realizó con métricas de clasificación: </w:t>
       </w:r>
       <w:proofErr w:type="spellStart"/>
@@ -2972,7 +2954,6 @@
           <w:rFonts w:ascii="Arial" w:hAnsi="Arial" w:cs="Arial"/>
           <w:sz w:val="24"/>
         </w:rPr>
-        <w:lastRenderedPageBreak/>
         <w:t>Verdaderos positivos: 1029</w:t>
       </w:r>
     </w:p>
@@ -3004,7 +2985,15 @@
           <w:rFonts w:ascii="Arial" w:hAnsi="Arial" w:cs="Arial"/>
           <w:sz w:val="24"/>
         </w:rPr>
-        <w:t xml:space="preserve"> Forest supera al Árbol de Decisión en todas las métricas, mostrando mejor capacidad para detectar ciudadanos que cambiaron hábitos (mayor </w:t>
+        <w:t xml:space="preserve"> Forest supera al Árbol de Decisión en todas las métricas, mostrando mejor capacidad para detectar ciudadanos que </w:t>
+      </w:r>
+      <w:r>
+        <w:rPr>
+          <w:rFonts w:ascii="Arial" w:hAnsi="Arial" w:cs="Arial"/>
+          <w:sz w:val="24"/>
+        </w:rPr>
+        <w:lastRenderedPageBreak/>
+        <w:t xml:space="preserve">cambiaron hábitos (mayor </w:t>
       </w:r>
       <w:proofErr w:type="spellStart"/>
       <w:r>
@@ -4016,7 +4005,6 @@
                 <w:rFonts w:ascii="Arial" w:hAnsi="Arial" w:cs="Arial"/>
                 <w:sz w:val="24"/>
               </w:rPr>
-              <w:lastRenderedPageBreak/>
               <w:t>XGBoost</w:t>
             </w:r>
             <w:proofErr w:type="spellEnd"/>
@@ -4178,6 +4166,7 @@
           <w:bCs/>
           <w:sz w:val="24"/>
         </w:rPr>
+        <w:lastRenderedPageBreak/>
         <w:t>XGBoost</w:t>
       </w:r>
       <w:proofErr w:type="spellEnd"/>
@@ -4736,7 +4725,6 @@
           <w:rFonts w:ascii="Arial" w:hAnsi="Arial" w:cs="Arial"/>
           <w:sz w:val="24"/>
         </w:rPr>
-        <w:lastRenderedPageBreak/>
         <w:t xml:space="preserve">En los modelos se ajustaron los siguientes </w:t>
       </w:r>
       <w:proofErr w:type="spellStart"/>
@@ -4841,6 +4829,7 @@
           <w:rFonts w:ascii="Arial" w:hAnsi="Arial" w:cs="Arial"/>
           <w:sz w:val="24"/>
         </w:rPr>
+        <w:lastRenderedPageBreak/>
         <w:t>Profundidad máxima (</w:t>
       </w:r>
       <w:proofErr w:type="spellStart"/>
@@ -5825,7 +5814,6 @@
           <w:rFonts w:ascii="Arial" w:hAnsi="Arial" w:cs="Arial"/>
           <w:sz w:val="24"/>
         </w:rPr>
-        <w:lastRenderedPageBreak/>
         <w:t xml:space="preserve">Esto permitió obtener resultados representativos de la metodología sin comprometer la viabilidad del proyecto. En un entorno productivo, se recomienda ampliar los rangos de búsqueda y aplicar técnicas más avanzadas (como </w:t>
       </w:r>
       <w:proofErr w:type="spellStart"/>
@@ -5901,6 +5889,7 @@
           <w:bCs/>
           <w:sz w:val="24"/>
         </w:rPr>
+        <w:lastRenderedPageBreak/>
         <w:t>4.4 Selección del modelo optimizado</w:t>
       </w:r>
     </w:p>
@@ -6528,7 +6517,6 @@
           <w:bCs/>
           <w:sz w:val="24"/>
         </w:rPr>
-        <w:lastRenderedPageBreak/>
         <w:t>5.2 Visualizaciones comparativas</w:t>
       </w:r>
     </w:p>
@@ -6598,6 +6586,7 @@
           <w:bCs/>
           <w:sz w:val="24"/>
         </w:rPr>
+        <w:lastRenderedPageBreak/>
         <w:t>Matrices de confusión:</w:t>
       </w:r>
       <w:r>
@@ -7068,15 +7057,7 @@
           <w:rFonts w:ascii="Arial" w:hAnsi="Arial" w:cs="Arial"/>
           <w:sz w:val="24"/>
         </w:rPr>
-        <w:t xml:space="preserve"> se </w:t>
-      </w:r>
-      <w:r>
-        <w:rPr>
-          <w:rFonts w:ascii="Arial" w:hAnsi="Arial" w:cs="Arial"/>
-          <w:sz w:val="24"/>
-        </w:rPr>
-        <w:lastRenderedPageBreak/>
-        <w:t xml:space="preserve">consolidan como las mejores opciones, al ofrecer un </w:t>
+        <w:t xml:space="preserve"> se consolidan como las mejores opciones, al ofrecer un </w:t>
       </w:r>
       <w:r>
         <w:rPr>
@@ -7134,6 +7115,7 @@
           <w:rFonts w:ascii="Arial" w:hAnsi="Arial" w:cs="Arial"/>
           <w:sz w:val="24"/>
         </w:rPr>
+        <w:lastRenderedPageBreak/>
         <w:t>Las visualizaciones permitieron complementar el análisis de los modelos y del comportamiento de la variable objetivo:</w:t>
       </w:r>
     </w:p>
@@ -7481,7 +7463,6 @@
           <w:rFonts w:ascii="Arial" w:hAnsi="Arial" w:cs="Arial"/>
           <w:sz w:val="24"/>
         </w:rPr>
-        <w:lastRenderedPageBreak/>
         <w:t xml:space="preserve">El estudio permitió desarrollar y evaluar modelos de Machine </w:t>
       </w:r>
       <w:proofErr w:type="spellStart"/>
@@ -7624,7 +7605,15 @@
           <w:rFonts w:ascii="Arial" w:hAnsi="Arial" w:cs="Arial"/>
           <w:sz w:val="24"/>
         </w:rPr>
-        <w:t xml:space="preserve"> y F1-score en comparación con modelos básicos como Árbol de Decisión o Regresión Logística.</w:t>
+        <w:t xml:space="preserve"> y F1-score en </w:t>
+      </w:r>
+      <w:r>
+        <w:rPr>
+          <w:rFonts w:ascii="Arial" w:hAnsi="Arial" w:cs="Arial"/>
+          <w:sz w:val="24"/>
+        </w:rPr>
+        <w:lastRenderedPageBreak/>
+        <w:t>comparación con modelos básicos como Árbol de Decisión o Regresión Logística.</w:t>
       </w:r>
     </w:p>
     <w:p>
@@ -8164,7 +8153,6 @@
           <w:bCs/>
           <w:sz w:val="24"/>
         </w:rPr>
-        <w:lastRenderedPageBreak/>
         <w:t xml:space="preserve">Gráficas: </w:t>
       </w:r>
       <w:r>
@@ -8280,9 +8268,9 @@
       </w:pPr>
     </w:p>
     <w:sectPr>
-      <w:headerReference w:type="default" r:id="rId14"/>
-      <w:footerReference w:type="even" r:id="rId15"/>
-      <w:footerReference w:type="default" r:id="rId16"/>
+      <w:headerReference w:type="default" r:id="rId15"/>
+      <w:footerReference w:type="even" r:id="rId16"/>
+      <w:footerReference w:type="default" r:id="rId17"/>
       <w:pgSz w:w="11906" w:h="16838" w:code="9"/>
       <w:pgMar w:top="1701" w:right="1701" w:bottom="1531" w:left="1871" w:header="426" w:footer="624" w:gutter="0"/>
       <w:cols w:space="708"/>
@@ -8983,7 +8971,7 @@
         <v:path o:extrusionok="f" gradientshapeok="t" o:connecttype="rect"/>
         <o:lock v:ext="edit" aspectratio="t"/>
       </v:shapetype>
-      <v:shape id="_x0000_i1132" type="#_x0000_t75" style="width:24pt;height:27.6pt" o:bullet="t">
+      <v:shape id="_x0000_i1035" type="#_x0000_t75" style="width:24pt;height:27.6pt" o:bullet="t">
         <v:imagedata r:id="rId1" o:title="viñeta"/>
       </v:shape>
     </w:pict>
@@ -23776,7 +23764,6 @@
     <w:sig w:usb0="E1002EFF" w:usb1="C000605B" w:usb2="00000029" w:usb3="00000000" w:csb0="000101FF" w:csb1="00000000"/>
   </w:font>
   <w:font w:name="Arial Unicode MS">
-    <w:altName w:val="Arial"/>
     <w:panose1 w:val="020B0604020202020204"/>
     <w:charset w:val="80"/>
     <w:family w:val="swiss"/>
@@ -23920,7 +23907,9 @@
     <w:rsid w:val="000628D3"/>
     <w:rsid w:val="001D1AC6"/>
     <w:rsid w:val="002F2E9A"/>
+    <w:rsid w:val="00430D15"/>
     <w:rsid w:val="00454DCE"/>
+    <w:rsid w:val="004D7CE9"/>
     <w:rsid w:val="0059398A"/>
     <w:rsid w:val="006477B3"/>
     <w:rsid w:val="00662AE6"/>

</xml_diff>